<commit_message>
Updated measurements of lamp
</commit_message>
<xml_diff>
--- a/models/Desk lamp.docx
+++ b/models/Desk lamp.docx
@@ -38,10 +38,15 @@
     </w:p>
     <w:p>
       <w:r>
-        <w:t>1 cm = 1 blender unit.</w:t>
+        <w:t>Lamp 1.7 radius 3.2 long into 4.3 radius 9 long.</w:t>
       </w:r>
       <w:bookmarkStart w:id="0" w:name="_GoBack"/>
       <w:bookmarkEnd w:id="0"/>
+    </w:p>
+    <w:p>
+      <w:r>
+        <w:t>1 cm = 1 blender unit.</w:t>
+      </w:r>
     </w:p>
     <w:sectPr>
       <w:headerReference w:type="default" r:id="rId6"/>

</xml_diff>